<commit_message>
mongodb cs fundamentals added
</commit_message>
<xml_diff>
--- a/git/GIT.docx
+++ b/git/GIT.docx
@@ -42,6 +42,8 @@
         <w:rPr>
           <w:b/>
           <w:bCs/>
+          <w:sz w:val="28"/>
+          <w:szCs w:val="24"/>
           <w:lang w:val="en-US"/>
         </w:rPr>
       </w:pPr>
@@ -58,6 +60,27 @@
     </w:p>
     <w:p>
       <w:pPr>
+        <w:rPr>
+          <w:b/>
+          <w:bCs/>
+          <w:sz w:val="20"/>
+          <w:szCs w:val="18"/>
+          <w:lang w:val="en-US"/>
+        </w:rPr>
+      </w:pPr>
+      <w:r>
+        <w:rPr>
+          <w:b/>
+          <w:bCs/>
+          <w:sz w:val="24"/>
+          <w:szCs w:val="22"/>
+          <w:lang w:val="en-US"/>
+        </w:rPr>
+        <w:t>Log commands</w:t>
+      </w:r>
+    </w:p>
+    <w:p>
+      <w:pPr>
         <w:pStyle w:val="ListParagraph"/>
         <w:numPr>
           <w:ilvl w:val="0"/>
@@ -84,7 +107,24 @@
           <w:lang w:val="en-US"/>
         </w:rPr>
         <w:tab/>
-        <w:t>--tell which files are left to add in staging area and to commit</w:t>
+      </w:r>
+      <w:r>
+        <w:rPr>
+          <w:lang w:val="en-US"/>
+        </w:rPr>
+        <w:sym w:font="Wingdings" w:char="F0E0"/>
+      </w:r>
+      <w:r>
+        <w:rPr>
+          <w:lang w:val="en-US"/>
+        </w:rPr>
+        <w:t xml:space="preserve"> </w:t>
+      </w:r>
+      <w:r>
+        <w:rPr>
+          <w:lang w:val="en-US"/>
+        </w:rPr>
+        <w:t>tell which files are left to add in staging area and to commit</w:t>
       </w:r>
     </w:p>
     <w:p>
@@ -121,7 +161,18 @@
           <w:lang w:val="en-US"/>
         </w:rPr>
         <w:tab/>
-        <w:t>-- log of all commits</w:t>
+      </w:r>
+      <w:r>
+        <w:rPr>
+          <w:lang w:val="en-US"/>
+        </w:rPr>
+        <w:sym w:font="Wingdings" w:char="F0E0"/>
+      </w:r>
+      <w:r>
+        <w:rPr>
+          <w:lang w:val="en-US"/>
+        </w:rPr>
+        <w:t xml:space="preserve"> log of all commits</w:t>
       </w:r>
     </w:p>
     <w:p>
@@ -139,45 +190,102 @@
         <w:rPr>
           <w:lang w:val="en-US"/>
         </w:rPr>
-        <w:t>Git log –</w:t>
-      </w:r>
-      <w:proofErr w:type="spellStart"/>
-      <w:r>
-        <w:rPr>
-          <w:lang w:val="en-US"/>
-        </w:rPr>
-        <w:t>oneline</w:t>
-      </w:r>
-      <w:proofErr w:type="spellEnd"/>
-      <w:r>
-        <w:rPr>
-          <w:lang w:val="en-US"/>
-        </w:rPr>
-        <w:tab/>
-      </w:r>
-      <w:r>
-        <w:rPr>
-          <w:lang w:val="en-US"/>
-        </w:rPr>
-        <w:tab/>
-        <w:t>-&gt; log all commits in condensed form</w:t>
-      </w:r>
-    </w:p>
-    <w:p>
-      <w:pPr>
-        <w:rPr>
-          <w:lang w:val="en-US"/>
-        </w:rPr>
-      </w:pPr>
-    </w:p>
-    <w:p>
-      <w:pPr>
-        <w:rPr>
-          <w:lang w:val="en-US"/>
-        </w:rPr>
-      </w:pPr>
-      <w:r>
-        <w:rPr>
+        <w:t>Git log –oneline</w:t>
+      </w:r>
+      <w:r>
+        <w:rPr>
+          <w:lang w:val="en-US"/>
+        </w:rPr>
+        <w:tab/>
+      </w:r>
+      <w:r>
+        <w:rPr>
+          <w:lang w:val="en-US"/>
+        </w:rPr>
+        <w:tab/>
+      </w:r>
+      <w:r>
+        <w:rPr>
+          <w:lang w:val="en-US"/>
+        </w:rPr>
+        <w:sym w:font="Wingdings" w:char="F0E0"/>
+      </w:r>
+      <w:r>
+        <w:rPr>
+          <w:lang w:val="en-US"/>
+        </w:rPr>
+        <w:t xml:space="preserve"> log all commits in condensed form</w:t>
+      </w:r>
+    </w:p>
+    <w:p>
+      <w:pPr>
+        <w:pStyle w:val="ListParagraph"/>
+        <w:numPr>
+          <w:ilvl w:val="0"/>
+          <w:numId w:val="2"/>
+        </w:numPr>
+        <w:rPr>
+          <w:lang w:val="en-US"/>
+        </w:rPr>
+      </w:pPr>
+      <w:r>
+        <w:rPr>
+          <w:lang w:val="en-US"/>
+        </w:rPr>
+        <w:t xml:space="preserve">Git branch -a </w:t>
+      </w:r>
+      <w:r>
+        <w:rPr>
+          <w:lang w:val="en-US"/>
+        </w:rPr>
+        <w:tab/>
+      </w:r>
+      <w:r>
+        <w:rPr>
+          <w:lang w:val="en-US"/>
+        </w:rPr>
+        <w:tab/>
+      </w:r>
+      <w:r>
+        <w:rPr>
+          <w:lang w:val="en-US"/>
+        </w:rPr>
+        <w:sym w:font="Wingdings" w:char="F0E0"/>
+      </w:r>
+      <w:r>
+        <w:rPr>
+          <w:lang w:val="en-US"/>
+        </w:rPr>
+        <w:t xml:space="preserve"> list all branched in git repo</w:t>
+      </w:r>
+    </w:p>
+    <w:p>
+      <w:pPr>
+        <w:pStyle w:val="ListParagraph"/>
+        <w:rPr>
+          <w:lang w:val="en-US"/>
+        </w:rPr>
+      </w:pPr>
+    </w:p>
+    <w:p>
+      <w:pPr>
+        <w:rPr>
+          <w:lang w:val="en-US"/>
+        </w:rPr>
+      </w:pPr>
+    </w:p>
+    <w:p>
+      <w:pPr>
+        <w:rPr>
+          <w:b/>
+          <w:bCs/>
+          <w:lang w:val="en-US"/>
+        </w:rPr>
+      </w:pPr>
+      <w:r>
+        <w:rPr>
+          <w:b/>
+          <w:bCs/>
           <w:lang w:val="en-US"/>
         </w:rPr>
         <w:t>Create repository:</w:t>
@@ -198,25 +306,21 @@
         <w:rPr>
           <w:lang w:val="en-US"/>
         </w:rPr>
-        <w:t xml:space="preserve">Git </w:t>
-      </w:r>
-      <w:proofErr w:type="spellStart"/>
-      <w:r>
-        <w:rPr>
-          <w:lang w:val="en-US"/>
-        </w:rPr>
-        <w:t>init</w:t>
-      </w:r>
-      <w:proofErr w:type="spellEnd"/>
-    </w:p>
-    <w:p>
-      <w:pPr>
-        <w:rPr>
-          <w:lang w:val="en-US"/>
-        </w:rPr>
-      </w:pPr>
-      <w:r>
-        <w:rPr>
+        <w:t>Git init</w:t>
+      </w:r>
+    </w:p>
+    <w:p>
+      <w:pPr>
+        <w:rPr>
+          <w:b/>
+          <w:bCs/>
+          <w:lang w:val="en-US"/>
+        </w:rPr>
+      </w:pPr>
+      <w:r>
+        <w:rPr>
+          <w:b/>
+          <w:bCs/>
           <w:lang w:val="en-US"/>
         </w:rPr>
         <w:t>Staging file</w:t>
@@ -237,16 +341,8 @@
         <w:rPr>
           <w:lang w:val="en-US"/>
         </w:rPr>
-        <w:t xml:space="preserve">Git </w:t>
-      </w:r>
-      <w:proofErr w:type="gramStart"/>
-      <w:r>
-        <w:rPr>
-          <w:lang w:val="en-US"/>
-        </w:rPr>
-        <w:t>add .</w:t>
-      </w:r>
-      <w:proofErr w:type="gramEnd"/>
+        <w:t>Git add .</w:t>
+      </w:r>
     </w:p>
     <w:p>
       <w:pPr>
@@ -269,23 +365,31 @@
     <w:p>
       <w:pPr>
         <w:rPr>
-          <w:lang w:val="en-US"/>
-        </w:rPr>
-      </w:pPr>
-      <w:r>
-        <w:rPr>
+          <w:b/>
+          <w:bCs/>
+          <w:lang w:val="en-US"/>
+        </w:rPr>
+      </w:pPr>
+      <w:r>
+        <w:rPr>
+          <w:b/>
+          <w:bCs/>
           <w:lang w:val="en-US"/>
         </w:rPr>
         <w:t>Remove from sta</w:t>
       </w:r>
       <w:r>
         <w:rPr>
+          <w:b/>
+          <w:bCs/>
           <w:lang w:val="en-US"/>
         </w:rPr>
         <w:t>g</w:t>
       </w:r>
       <w:r>
         <w:rPr>
+          <w:b/>
+          <w:bCs/>
           <w:lang w:val="en-US"/>
         </w:rPr>
         <w:t>ing area</w:t>
@@ -312,11 +416,15 @@
     <w:p>
       <w:pPr>
         <w:rPr>
-          <w:lang w:val="en-US"/>
-        </w:rPr>
-      </w:pPr>
-      <w:r>
-        <w:rPr>
+          <w:b/>
+          <w:bCs/>
+          <w:lang w:val="en-US"/>
+        </w:rPr>
+      </w:pPr>
+      <w:r>
+        <w:rPr>
+          <w:b/>
+          <w:bCs/>
           <w:lang w:val="en-US"/>
         </w:rPr>
         <w:t>Making commits</w:t>
@@ -343,11 +451,15 @@
     <w:p>
       <w:pPr>
         <w:rPr>
-          <w:lang w:val="en-US"/>
-        </w:rPr>
-      </w:pPr>
-      <w:r>
-        <w:rPr>
+          <w:b/>
+          <w:bCs/>
+          <w:lang w:val="en-US"/>
+        </w:rPr>
+      </w:pPr>
+      <w:r>
+        <w:rPr>
+          <w:b/>
+          <w:bCs/>
           <w:lang w:val="en-US"/>
         </w:rPr>
         <w:t>Undoing things</w:t>
@@ -368,21 +480,7 @@
         <w:rPr>
           <w:lang w:val="en-US"/>
         </w:rPr>
-        <w:t>Git checkout &lt;</w:t>
-      </w:r>
-      <w:proofErr w:type="spellStart"/>
-      <w:r>
-        <w:rPr>
-          <w:lang w:val="en-US"/>
-        </w:rPr>
-        <w:t>commit_id</w:t>
-      </w:r>
-      <w:proofErr w:type="spellEnd"/>
-      <w:r>
-        <w:rPr>
-          <w:lang w:val="en-US"/>
-        </w:rPr>
-        <w:t xml:space="preserve">&gt; </w:t>
+        <w:t xml:space="preserve">Git checkout &lt;commit_id&gt; </w:t>
       </w:r>
       <w:r>
         <w:rPr>
@@ -449,21 +547,7 @@
         <w:rPr>
           <w:lang w:val="en-US"/>
         </w:rPr>
-        <w:t>Git revert &lt;</w:t>
-      </w:r>
-      <w:proofErr w:type="spellStart"/>
-      <w:r>
-        <w:rPr>
-          <w:lang w:val="en-US"/>
-        </w:rPr>
-        <w:t>commit_id</w:t>
-      </w:r>
-      <w:proofErr w:type="spellEnd"/>
-      <w:r>
-        <w:rPr>
-          <w:lang w:val="en-US"/>
-        </w:rPr>
-        <w:t>&gt;</w:t>
+        <w:t>Git revert &lt;commit_id&gt;</w:t>
       </w:r>
       <w:r>
         <w:rPr>
@@ -493,14 +577,7 @@
         <w:rPr>
           <w:lang w:val="en-US"/>
         </w:rPr>
-        <w:t xml:space="preserve"> </w:t>
-      </w:r>
-      <w:proofErr w:type="spellStart"/>
-      <w:r>
-        <w:rPr>
-          <w:lang w:val="en-US"/>
-        </w:rPr>
-        <w:t>commit</w:t>
+        <w:t xml:space="preserve"> commit</w:t>
       </w:r>
       <w:r>
         <w:rPr>
@@ -512,14 +589,7 @@
         <w:rPr>
           <w:lang w:val="en-US"/>
         </w:rPr>
-        <w:t>id</w:t>
-      </w:r>
-      <w:proofErr w:type="spellEnd"/>
-      <w:r>
-        <w:rPr>
-          <w:lang w:val="en-US"/>
-        </w:rPr>
-        <w:t xml:space="preserve">.                       </w:t>
+        <w:t xml:space="preserve">id.                       </w:t>
       </w:r>
     </w:p>
     <w:p>
@@ -537,21 +607,7 @@
         <w:rPr>
           <w:lang w:val="en-US"/>
         </w:rPr>
-        <w:t>Git reset &lt;</w:t>
-      </w:r>
-      <w:proofErr w:type="spellStart"/>
-      <w:r>
-        <w:rPr>
-          <w:lang w:val="en-US"/>
-        </w:rPr>
-        <w:t>commit_id</w:t>
-      </w:r>
-      <w:proofErr w:type="spellEnd"/>
-      <w:r>
-        <w:rPr>
-          <w:lang w:val="en-US"/>
-        </w:rPr>
-        <w:t xml:space="preserve">&gt;    </w:t>
+        <w:t xml:space="preserve">Git reset &lt;commit_id&gt;    </w:t>
       </w:r>
       <w:r>
         <w:rPr>
@@ -563,30 +619,8 @@
         <w:rPr>
           <w:lang w:val="en-US"/>
         </w:rPr>
-        <w:t xml:space="preserve">delete all commits till </w:t>
-      </w:r>
-      <w:proofErr w:type="spellStart"/>
-      <w:r>
-        <w:rPr>
-          <w:lang w:val="en-US"/>
-        </w:rPr>
-        <w:t>commit_id</w:t>
-      </w:r>
-      <w:proofErr w:type="spellEnd"/>
-      <w:r>
-        <w:rPr>
-          <w:lang w:val="en-US"/>
-        </w:rPr>
-        <w:t xml:space="preserve"> but contents are </w:t>
-      </w:r>
-      <w:proofErr w:type="gramStart"/>
-      <w:r>
-        <w:rPr>
-          <w:lang w:val="en-US"/>
-        </w:rPr>
-        <w:t>retain</w:t>
-      </w:r>
-      <w:proofErr w:type="gramEnd"/>
+        <w:t>delete all commits till commit_id but contents are retain</w:t>
+      </w:r>
     </w:p>
     <w:p>
       <w:pPr>
@@ -603,21 +637,7 @@
         <w:rPr>
           <w:lang w:val="en-US"/>
         </w:rPr>
-        <w:t>Git reset &lt;</w:t>
-      </w:r>
-      <w:proofErr w:type="spellStart"/>
-      <w:r>
-        <w:rPr>
-          <w:lang w:val="en-US"/>
-        </w:rPr>
-        <w:t>commit_id</w:t>
-      </w:r>
-      <w:proofErr w:type="spellEnd"/>
-      <w:r>
-        <w:rPr>
-          <w:lang w:val="en-US"/>
-        </w:rPr>
-        <w:t xml:space="preserve">&gt; --hard </w:t>
+        <w:t xml:space="preserve">Git reset &lt;commit_id&gt; --hard </w:t>
       </w:r>
       <w:r>
         <w:rPr>
@@ -635,16 +655,8 @@
         <w:rPr>
           <w:lang w:val="en-US"/>
         </w:rPr>
-        <w:t xml:space="preserve">delete all commits till </w:t>
-      </w:r>
-      <w:proofErr w:type="spellStart"/>
-      <w:r>
-        <w:rPr>
-          <w:lang w:val="en-US"/>
-        </w:rPr>
-        <w:t>commit_id</w:t>
-      </w:r>
-      <w:proofErr w:type="spellEnd"/>
+        <w:t>delete all commits till commit_id</w:t>
+      </w:r>
       <w:r>
         <w:rPr>
           <w:lang w:val="en-US"/>
@@ -655,11 +667,15 @@
     <w:p>
       <w:pPr>
         <w:rPr>
-          <w:lang w:val="en-US"/>
-        </w:rPr>
-      </w:pPr>
-      <w:r>
-        <w:rPr>
+          <w:b/>
+          <w:bCs/>
+          <w:lang w:val="en-US"/>
+        </w:rPr>
+      </w:pPr>
+      <w:r>
+        <w:rPr>
+          <w:b/>
+          <w:bCs/>
           <w:lang w:val="en-US"/>
         </w:rPr>
         <w:t>Branching</w:t>
@@ -716,21 +732,7 @@
         <w:rPr>
           <w:lang w:val="en-US"/>
         </w:rPr>
-        <w:t xml:space="preserve"> list all branched in </w:t>
-      </w:r>
-      <w:proofErr w:type="spellStart"/>
-      <w:r>
-        <w:rPr>
-          <w:lang w:val="en-US"/>
-        </w:rPr>
-        <w:t>git</w:t>
-      </w:r>
-      <w:proofErr w:type="spellEnd"/>
-      <w:r>
-        <w:rPr>
-          <w:lang w:val="en-US"/>
-        </w:rPr>
-        <w:t xml:space="preserve"> repo</w:t>
+        <w:t xml:space="preserve"> list all branched in git repo</w:t>
       </w:r>
     </w:p>
     <w:p>
@@ -748,21 +750,7 @@
         <w:rPr>
           <w:lang w:val="en-US"/>
         </w:rPr>
-        <w:t>Git branch &lt;</w:t>
-      </w:r>
-      <w:proofErr w:type="spellStart"/>
-      <w:r>
-        <w:rPr>
-          <w:lang w:val="en-US"/>
-        </w:rPr>
-        <w:t>new_branch_name</w:t>
-      </w:r>
-      <w:proofErr w:type="spellEnd"/>
-      <w:r>
-        <w:rPr>
-          <w:lang w:val="en-US"/>
-        </w:rPr>
-        <w:t xml:space="preserve">&gt; </w:t>
+        <w:t xml:space="preserve">Git branch &lt;new_branch_name&gt; </w:t>
       </w:r>
       <w:r>
         <w:rPr>
@@ -786,16 +774,8 @@
         <w:rPr>
           <w:lang w:val="en-US"/>
         </w:rPr>
-        <w:t xml:space="preserve"> </w:t>
-      </w:r>
-      <w:proofErr w:type="spellStart"/>
-      <w:r>
-        <w:rPr>
-          <w:lang w:val="en-US"/>
-        </w:rPr>
-        <w:t>branch_name</w:t>
-      </w:r>
-      <w:proofErr w:type="spellEnd"/>
+        <w:t xml:space="preserve"> branch_name</w:t>
+      </w:r>
     </w:p>
     <w:p>
       <w:pPr>
@@ -812,63 +792,39 @@
         <w:rPr>
           <w:lang w:val="en-US"/>
         </w:rPr>
-        <w:t xml:space="preserve">Git </w:t>
-      </w:r>
-      <w:proofErr w:type="gramStart"/>
-      <w:r>
-        <w:rPr>
-          <w:lang w:val="en-US"/>
-        </w:rPr>
-        <w:t>checkout  &lt;</w:t>
-      </w:r>
-      <w:proofErr w:type="spellStart"/>
-      <w:proofErr w:type="gramEnd"/>
+        <w:t xml:space="preserve">Git checkout  &lt;branch_name&gt; </w:t>
+      </w:r>
+      <w:r>
+        <w:rPr>
+          <w:lang w:val="en-US"/>
+        </w:rPr>
+        <w:tab/>
+        <w:t xml:space="preserve">  </w:t>
+      </w:r>
+      <w:r>
+        <w:rPr>
+          <w:lang w:val="en-US"/>
+        </w:rPr>
+        <w:tab/>
+      </w:r>
+      <w:r>
+        <w:rPr>
+          <w:lang w:val="en-US"/>
+        </w:rPr>
+        <w:sym w:font="Wingdings" w:char="F0E0"/>
+      </w:r>
+      <w:r>
+        <w:rPr>
+          <w:lang w:val="en-US"/>
+        </w:rPr>
+        <w:t xml:space="preserve"> checkout to </w:t>
+      </w:r>
       <w:r>
         <w:rPr>
           <w:lang w:val="en-US"/>
         </w:rPr>
         <w:t>branch_name</w:t>
       </w:r>
-      <w:proofErr w:type="spellEnd"/>
-      <w:r>
-        <w:rPr>
-          <w:lang w:val="en-US"/>
-        </w:rPr>
-        <w:t xml:space="preserve">&gt; </w:t>
-      </w:r>
-      <w:r>
-        <w:rPr>
-          <w:lang w:val="en-US"/>
-        </w:rPr>
-        <w:tab/>
-        <w:t xml:space="preserve">  </w:t>
-      </w:r>
-      <w:r>
-        <w:rPr>
-          <w:lang w:val="en-US"/>
-        </w:rPr>
-        <w:tab/>
-      </w:r>
-      <w:r>
-        <w:rPr>
-          <w:lang w:val="en-US"/>
-        </w:rPr>
-        <w:sym w:font="Wingdings" w:char="F0E0"/>
-      </w:r>
-      <w:r>
-        <w:rPr>
-          <w:lang w:val="en-US"/>
-        </w:rPr>
-        <w:t xml:space="preserve"> checkout to </w:t>
-      </w:r>
-      <w:proofErr w:type="spellStart"/>
-      <w:r>
-        <w:rPr>
-          <w:lang w:val="en-US"/>
-        </w:rPr>
-        <w:t>branch_name</w:t>
-      </w:r>
-      <w:proofErr w:type="spellEnd"/>
     </w:p>
     <w:p>
       <w:pPr>
@@ -885,21 +841,7 @@
         <w:rPr>
           <w:lang w:val="en-US"/>
         </w:rPr>
-        <w:t>Git checkout -b &lt;</w:t>
-      </w:r>
-      <w:proofErr w:type="spellStart"/>
-      <w:r>
-        <w:rPr>
-          <w:lang w:val="en-US"/>
-        </w:rPr>
-        <w:t>branch_name</w:t>
-      </w:r>
-      <w:proofErr w:type="spellEnd"/>
-      <w:r>
-        <w:rPr>
-          <w:lang w:val="en-US"/>
-        </w:rPr>
-        <w:t xml:space="preserve">&gt; </w:t>
+        <w:t xml:space="preserve">Git checkout -b &lt;branch_name&gt; </w:t>
       </w:r>
       <w:r>
         <w:rPr>
@@ -917,16 +859,8 @@
         <w:rPr>
           <w:lang w:val="en-US"/>
         </w:rPr>
-        <w:t xml:space="preserve">create and checkout to </w:t>
-      </w:r>
-      <w:proofErr w:type="spellStart"/>
-      <w:r>
-        <w:rPr>
-          <w:lang w:val="en-US"/>
-        </w:rPr>
-        <w:t>branch_name</w:t>
-      </w:r>
-      <w:proofErr w:type="spellEnd"/>
+        <w:t>create and checkout to branch_name</w:t>
+      </w:r>
     </w:p>
     <w:p>
       <w:pPr>
@@ -943,21 +877,7 @@
         <w:rPr>
           <w:lang w:val="en-US"/>
         </w:rPr>
-        <w:t>Git branch -d &lt;</w:t>
-      </w:r>
-      <w:proofErr w:type="spellStart"/>
-      <w:r>
-        <w:rPr>
-          <w:lang w:val="en-US"/>
-        </w:rPr>
-        <w:t>branch_name</w:t>
-      </w:r>
-      <w:proofErr w:type="spellEnd"/>
-      <w:r>
-        <w:rPr>
-          <w:lang w:val="en-US"/>
-        </w:rPr>
-        <w:t xml:space="preserve">&gt; </w:t>
+        <w:t xml:space="preserve">Git branch -d &lt;branch_name&gt; </w:t>
       </w:r>
       <w:r>
         <w:rPr>
@@ -981,16 +901,8 @@
         <w:rPr>
           <w:lang w:val="en-US"/>
         </w:rPr>
-        <w:t xml:space="preserve"> deletes </w:t>
-      </w:r>
-      <w:proofErr w:type="spellStart"/>
-      <w:r>
-        <w:rPr>
-          <w:lang w:val="en-US"/>
-        </w:rPr>
-        <w:t>branch_name</w:t>
-      </w:r>
-      <w:proofErr w:type="spellEnd"/>
+        <w:t xml:space="preserve"> deletes branch_name</w:t>
+      </w:r>
       <w:r>
         <w:rPr>
           <w:lang w:val="en-US"/>
@@ -1025,21 +937,7 @@
         <w:rPr>
           <w:lang w:val="en-US"/>
         </w:rPr>
-        <w:t xml:space="preserve"> &lt;</w:t>
-      </w:r>
-      <w:proofErr w:type="spellStart"/>
-      <w:r>
-        <w:rPr>
-          <w:lang w:val="en-US"/>
-        </w:rPr>
-        <w:t>branch_name</w:t>
-      </w:r>
-      <w:proofErr w:type="spellEnd"/>
-      <w:r>
-        <w:rPr>
-          <w:lang w:val="en-US"/>
-        </w:rPr>
-        <w:t>&gt;</w:t>
+        <w:t xml:space="preserve"> &lt;branch_name&gt;</w:t>
       </w:r>
       <w:r>
         <w:rPr>
@@ -1063,21 +961,7 @@
         <w:rPr>
           <w:lang w:val="en-US"/>
         </w:rPr>
-        <w:t xml:space="preserve"> deletes </w:t>
-      </w:r>
-      <w:proofErr w:type="spellStart"/>
-      <w:r>
-        <w:rPr>
-          <w:lang w:val="en-US"/>
-        </w:rPr>
-        <w:t>branch_name</w:t>
-      </w:r>
-      <w:proofErr w:type="spellEnd"/>
-      <w:r>
-        <w:rPr>
-          <w:lang w:val="en-US"/>
-        </w:rPr>
-        <w:t xml:space="preserve"> if</w:t>
+        <w:t xml:space="preserve"> deletes branch_name if</w:t>
       </w:r>
       <w:r>
         <w:rPr>
@@ -1095,11 +979,15 @@
     <w:p>
       <w:pPr>
         <w:rPr>
-          <w:lang w:val="en-US"/>
-        </w:rPr>
-      </w:pPr>
-      <w:r>
-        <w:rPr>
+          <w:b/>
+          <w:bCs/>
+          <w:lang w:val="en-US"/>
+        </w:rPr>
+      </w:pPr>
+      <w:r>
+        <w:rPr>
+          <w:b/>
+          <w:bCs/>
           <w:lang w:val="en-US"/>
         </w:rPr>
         <w:t>Merging branches</w:t>
@@ -1120,21 +1008,7 @@
         <w:rPr>
           <w:lang w:val="en-US"/>
         </w:rPr>
-        <w:t xml:space="preserve">Checkout </w:t>
-      </w:r>
-      <w:proofErr w:type="gramStart"/>
-      <w:r>
-        <w:rPr>
-          <w:lang w:val="en-US"/>
-        </w:rPr>
-        <w:t>to  branch</w:t>
-      </w:r>
-      <w:proofErr w:type="gramEnd"/>
-      <w:r>
-        <w:rPr>
-          <w:lang w:val="en-US"/>
-        </w:rPr>
-        <w:t xml:space="preserve"> you want to merge into</w:t>
+        <w:t>Checkout to  branch you want to merge into</w:t>
       </w:r>
     </w:p>
     <w:p>
@@ -1152,21 +1026,7 @@
         <w:rPr>
           <w:lang w:val="en-US"/>
         </w:rPr>
-        <w:t>Git merge &lt;</w:t>
-      </w:r>
-      <w:proofErr w:type="spellStart"/>
-      <w:r>
-        <w:rPr>
-          <w:lang w:val="en-US"/>
-        </w:rPr>
-        <w:t>branch_name_to_merge</w:t>
-      </w:r>
-      <w:proofErr w:type="spellEnd"/>
-      <w:r>
-        <w:rPr>
-          <w:lang w:val="en-US"/>
-        </w:rPr>
-        <w:t>&gt;</w:t>
+        <w:t>Git merge &lt;branch_name_to_merge&gt;</w:t>
       </w:r>
     </w:p>
     <w:p>
@@ -1275,21 +1135,7 @@
           <w:lang w:val="en-US"/>
         </w:rPr>
         <w:tab/>
-        <w:t>origin &lt;</w:t>
-      </w:r>
-      <w:proofErr w:type="spellStart"/>
-      <w:r>
-        <w:rPr>
-          <w:lang w:val="en-US"/>
-        </w:rPr>
-        <w:t>url</w:t>
-      </w:r>
-      <w:proofErr w:type="spellEnd"/>
-      <w:r>
-        <w:rPr>
-          <w:lang w:val="en-US"/>
-        </w:rPr>
-        <w:t>&gt;</w:t>
+        <w:t>origin &lt;url&gt;</w:t>
       </w:r>
       <w:r>
         <w:rPr>
@@ -1313,21 +1159,7 @@
         <w:rPr>
           <w:lang w:val="en-US"/>
         </w:rPr>
-        <w:t xml:space="preserve"> give alias to </w:t>
-      </w:r>
-      <w:proofErr w:type="spellStart"/>
-      <w:r>
-        <w:rPr>
-          <w:lang w:val="en-US"/>
-        </w:rPr>
-        <w:t>url</w:t>
-      </w:r>
-      <w:proofErr w:type="spellEnd"/>
-      <w:r>
-        <w:rPr>
-          <w:lang w:val="en-US"/>
-        </w:rPr>
-        <w:t>. In this case “origin” is alias.</w:t>
+        <w:t xml:space="preserve"> give alias to url. In this case “origin” is alias.</w:t>
       </w:r>
     </w:p>
     <w:p>
@@ -1347,35 +1179,7 @@
         <w:rPr>
           <w:lang w:val="en-US"/>
         </w:rPr>
-        <w:t>Git push &lt;</w:t>
-      </w:r>
-      <w:proofErr w:type="spellStart"/>
-      <w:r>
-        <w:rPr>
-          <w:lang w:val="en-US"/>
-        </w:rPr>
-        <w:t>url</w:t>
-      </w:r>
-      <w:proofErr w:type="spellEnd"/>
-      <w:r>
-        <w:rPr>
-          <w:lang w:val="en-US"/>
-        </w:rPr>
-        <w:t>&gt; &lt;</w:t>
-      </w:r>
-      <w:proofErr w:type="spellStart"/>
-      <w:r>
-        <w:rPr>
-          <w:lang w:val="en-US"/>
-        </w:rPr>
-        <w:t>branch_name</w:t>
-      </w:r>
-      <w:proofErr w:type="spellEnd"/>
-      <w:r>
-        <w:rPr>
-          <w:lang w:val="en-US"/>
-        </w:rPr>
-        <w:t xml:space="preserve">&gt;    </w:t>
+        <w:t xml:space="preserve">Git push &lt;url&gt; &lt;branch_name&gt;    </w:t>
       </w:r>
       <w:r>
         <w:rPr>
@@ -1393,16 +1197,8 @@
         <w:rPr>
           <w:lang w:val="en-US"/>
         </w:rPr>
-        <w:t xml:space="preserve"> pushes the changes to </w:t>
-      </w:r>
-      <w:proofErr w:type="spellStart"/>
-      <w:r>
-        <w:rPr>
-          <w:lang w:val="en-US"/>
-        </w:rPr>
-        <w:t>branch_name</w:t>
-      </w:r>
-      <w:proofErr w:type="spellEnd"/>
+        <w:t xml:space="preserve"> pushes the changes to branch_name</w:t>
+      </w:r>
     </w:p>
     <w:p>
       <w:pPr>
@@ -1419,35 +1215,7 @@
         <w:rPr>
           <w:lang w:val="en-US"/>
         </w:rPr>
-        <w:t>Git push &lt;</w:t>
-      </w:r>
-      <w:proofErr w:type="spellStart"/>
-      <w:r>
-        <w:rPr>
-          <w:lang w:val="en-US"/>
-        </w:rPr>
-        <w:t>alias_name</w:t>
-      </w:r>
-      <w:proofErr w:type="spellEnd"/>
-      <w:r>
-        <w:rPr>
-          <w:lang w:val="en-US"/>
-        </w:rPr>
-        <w:t>&gt; &lt;</w:t>
-      </w:r>
-      <w:proofErr w:type="spellStart"/>
-      <w:r>
-        <w:rPr>
-          <w:lang w:val="en-US"/>
-        </w:rPr>
-        <w:t>branch_name</w:t>
-      </w:r>
-      <w:proofErr w:type="spellEnd"/>
-      <w:r>
-        <w:rPr>
-          <w:lang w:val="en-US"/>
-        </w:rPr>
-        <w:t>&gt;</w:t>
+        <w:t>Git push &lt;alias_name&gt; &lt;branch_name&gt;</w:t>
       </w:r>
     </w:p>
     <w:p>
@@ -1465,21 +1233,7 @@
         <w:rPr>
           <w:lang w:val="en-US"/>
         </w:rPr>
-        <w:t xml:space="preserve">When we clone a </w:t>
-      </w:r>
-      <w:proofErr w:type="gramStart"/>
-      <w:r>
-        <w:rPr>
-          <w:lang w:val="en-US"/>
-        </w:rPr>
-        <w:t>repo</w:t>
-      </w:r>
-      <w:proofErr w:type="gramEnd"/>
-      <w:r>
-        <w:rPr>
-          <w:lang w:val="en-US"/>
-        </w:rPr>
-        <w:t xml:space="preserve"> we need not set the alias as an alias “origin” is already defined.</w:t>
+        <w:t>When we clone a repo we need not set the alias as an alias “origin” is already defined.</w:t>
       </w:r>
     </w:p>
     <w:p>
@@ -1497,21 +1251,7 @@
         <w:rPr>
           <w:lang w:val="en-US"/>
         </w:rPr>
-        <w:t xml:space="preserve">Git </w:t>
-      </w:r>
-      <w:proofErr w:type="gramStart"/>
-      <w:r>
-        <w:rPr>
-          <w:lang w:val="en-US"/>
-        </w:rPr>
-        <w:t>remote  -</w:t>
-      </w:r>
-      <w:proofErr w:type="gramEnd"/>
-      <w:r>
-        <w:rPr>
-          <w:lang w:val="en-US"/>
-        </w:rPr>
-        <w:t>v</w:t>
+        <w:t>Git remote  -v</w:t>
       </w:r>
       <w:r>
         <w:rPr>
@@ -1552,16 +1292,59 @@
     </w:p>
     <w:p>
       <w:pPr>
-        <w:rPr>
-          <w:lang w:val="en-US"/>
-        </w:rPr>
-      </w:pPr>
-      <w:r>
-        <w:rPr>
-          <w:lang w:val="en-US"/>
-        </w:rPr>
-        <w:tab/>
-      </w:r>
+        <w:pStyle w:val="ListParagraph"/>
+        <w:numPr>
+          <w:ilvl w:val="0"/>
+          <w:numId w:val="7"/>
+        </w:numPr>
+        <w:rPr>
+          <w:lang w:val="en-US"/>
+        </w:rPr>
+      </w:pPr>
+      <w:r>
+        <w:rPr>
+          <w:lang w:val="en-US"/>
+        </w:rPr>
+        <w:t xml:space="preserve">Git pull origin master  </w:t>
+      </w:r>
+      <w:r>
+        <w:rPr>
+          <w:lang w:val="en-US"/>
+        </w:rPr>
+        <w:tab/>
+      </w:r>
+      <w:r>
+        <w:rPr>
+          <w:lang w:val="en-US"/>
+        </w:rPr>
+        <w:tab/>
+      </w:r>
+      <w:r>
+        <w:rPr>
+          <w:lang w:val="en-US"/>
+        </w:rPr>
+        <w:tab/>
+      </w:r>
+      <w:r>
+        <w:rPr>
+          <w:lang w:val="en-US"/>
+        </w:rPr>
+        <w:sym w:font="Wingdings" w:char="F0E0"/>
+      </w:r>
+      <w:r>
+        <w:rPr>
+          <w:lang w:val="en-US"/>
+        </w:rPr>
+        <w:t xml:space="preserve"> pull all changes from github to master branch</w:t>
+      </w:r>
+    </w:p>
+    <w:p>
+      <w:pPr>
+        <w:pStyle w:val="ListParagraph"/>
+        <w:rPr>
+          <w:lang w:val="en-US"/>
+        </w:rPr>
+      </w:pPr>
     </w:p>
     <w:sectPr>
       <w:pgSz w:w="11906" w:h="16838"/>
@@ -1576,6 +1359,119 @@
 <file path=word/numbering.xml><?xml version="1.0" encoding="utf-8"?>
 <w:numbering xmlns:wpc="http://schemas.microsoft.com/office/word/2010/wordprocessingCanvas" xmlns:cx="http://schemas.microsoft.com/office/drawing/2014/chartex" xmlns:cx1="http://schemas.microsoft.com/office/drawing/2015/9/8/chartex" xmlns:cx2="http://schemas.microsoft.com/office/drawing/2015/10/21/chartex" xmlns:cx3="http://schemas.microsoft.com/office/drawing/2016/5/9/chartex" xmlns:cx4="http://schemas.microsoft.com/office/drawing/2016/5/10/chartex" xmlns:cx5="http://schemas.microsoft.com/office/drawing/2016/5/11/chartex" xmlns:cx6="http://schemas.microsoft.com/office/drawing/2016/5/12/chartex" xmlns:cx7="http://schemas.microsoft.com/office/drawing/2016/5/13/chartex" xmlns:cx8="http://schemas.microsoft.com/office/drawing/2016/5/14/chartex" xmlns:mc="http://schemas.openxmlformats.org/markup-compatibility/2006" xmlns:aink="http://schemas.microsoft.com/office/drawing/2016/ink" xmlns:am3d="http://schemas.microsoft.com/office/drawing/2017/model3d" xmlns:o="urn:schemas-microsoft-com:office:office" xmlns:r="http://schemas.openxmlformats.org/officeDocument/2006/relationships" xmlns:m="http://schemas.openxmlformats.org/officeDocument/2006/math" xmlns:v="urn:schemas-microsoft-com:vml" xmlns:wp14="http://schemas.microsoft.com/office/word/2010/wordprocessingDrawing" xmlns:wp="http://schemas.openxmlformats.org/drawingml/2006/wordprocessingDrawing" xmlns:w10="urn:schemas-microsoft-com:office:word" xmlns:w="http://schemas.openxmlformats.org/wordprocessingml/2006/main" xmlns:w14="http://schemas.microsoft.com/office/word/2010/wordml" xmlns:w15="http://schemas.microsoft.com/office/word/2012/wordml" xmlns:w16cex="http://schemas.microsoft.com/office/word/2018/wordml/cex" xmlns:w16cid="http://schemas.microsoft.com/office/word/2016/wordml/cid" xmlns:w16="http://schemas.microsoft.com/office/word/2018/wordml" xmlns:w16sdtdh="http://schemas.microsoft.com/office/word/2020/wordml/sdtdatahash" xmlns:w16se="http://schemas.microsoft.com/office/word/2015/wordml/symex" xmlns:wpg="http://schemas.microsoft.com/office/word/2010/wordprocessingGroup" xmlns:wpi="http://schemas.microsoft.com/office/word/2010/wordprocessingInk" xmlns:wne="http://schemas.microsoft.com/office/word/2006/wordml" xmlns:wps="http://schemas.microsoft.com/office/word/2010/wordprocessingShape" mc:Ignorable="w14 w15 w16se w16cid w16 w16cex w16sdtdh wp14">
   <w:abstractNum w:abstractNumId="0" w15:restartNumberingAfterBreak="0">
+    <w:nsid w:val="0EBC7E06"/>
+    <w:multiLevelType w:val="hybridMultilevel"/>
+    <w:tmpl w:val="FFBEA78E"/>
+    <w:lvl w:ilvl="0" w:tplc="40090001">
+      <w:start w:val="1"/>
+      <w:numFmt w:val="bullet"/>
+      <w:lvlText w:val=""/>
+      <w:lvlJc w:val="left"/>
+      <w:pPr>
+        <w:ind w:left="720" w:hanging="360"/>
+      </w:pPr>
+      <w:rPr>
+        <w:rFonts w:ascii="Symbol" w:hAnsi="Symbol" w:hint="default"/>
+      </w:rPr>
+    </w:lvl>
+    <w:lvl w:ilvl="1" w:tplc="40090003" w:tentative="1">
+      <w:start w:val="1"/>
+      <w:numFmt w:val="bullet"/>
+      <w:lvlText w:val="o"/>
+      <w:lvlJc w:val="left"/>
+      <w:pPr>
+        <w:ind w:left="1440" w:hanging="360"/>
+      </w:pPr>
+      <w:rPr>
+        <w:rFonts w:ascii="Courier New" w:hAnsi="Courier New" w:cs="Courier New" w:hint="default"/>
+      </w:rPr>
+    </w:lvl>
+    <w:lvl w:ilvl="2" w:tplc="40090005" w:tentative="1">
+      <w:start w:val="1"/>
+      <w:numFmt w:val="bullet"/>
+      <w:lvlText w:val=""/>
+      <w:lvlJc w:val="left"/>
+      <w:pPr>
+        <w:ind w:left="2160" w:hanging="360"/>
+      </w:pPr>
+      <w:rPr>
+        <w:rFonts w:ascii="Wingdings" w:hAnsi="Wingdings" w:hint="default"/>
+      </w:rPr>
+    </w:lvl>
+    <w:lvl w:ilvl="3" w:tplc="40090001" w:tentative="1">
+      <w:start w:val="1"/>
+      <w:numFmt w:val="bullet"/>
+      <w:lvlText w:val=""/>
+      <w:lvlJc w:val="left"/>
+      <w:pPr>
+        <w:ind w:left="2880" w:hanging="360"/>
+      </w:pPr>
+      <w:rPr>
+        <w:rFonts w:ascii="Symbol" w:hAnsi="Symbol" w:hint="default"/>
+      </w:rPr>
+    </w:lvl>
+    <w:lvl w:ilvl="4" w:tplc="40090003" w:tentative="1">
+      <w:start w:val="1"/>
+      <w:numFmt w:val="bullet"/>
+      <w:lvlText w:val="o"/>
+      <w:lvlJc w:val="left"/>
+      <w:pPr>
+        <w:ind w:left="3600" w:hanging="360"/>
+      </w:pPr>
+      <w:rPr>
+        <w:rFonts w:ascii="Courier New" w:hAnsi="Courier New" w:cs="Courier New" w:hint="default"/>
+      </w:rPr>
+    </w:lvl>
+    <w:lvl w:ilvl="5" w:tplc="40090005" w:tentative="1">
+      <w:start w:val="1"/>
+      <w:numFmt w:val="bullet"/>
+      <w:lvlText w:val=""/>
+      <w:lvlJc w:val="left"/>
+      <w:pPr>
+        <w:ind w:left="4320" w:hanging="360"/>
+      </w:pPr>
+      <w:rPr>
+        <w:rFonts w:ascii="Wingdings" w:hAnsi="Wingdings" w:hint="default"/>
+      </w:rPr>
+    </w:lvl>
+    <w:lvl w:ilvl="6" w:tplc="40090001" w:tentative="1">
+      <w:start w:val="1"/>
+      <w:numFmt w:val="bullet"/>
+      <w:lvlText w:val=""/>
+      <w:lvlJc w:val="left"/>
+      <w:pPr>
+        <w:ind w:left="5040" w:hanging="360"/>
+      </w:pPr>
+      <w:rPr>
+        <w:rFonts w:ascii="Symbol" w:hAnsi="Symbol" w:hint="default"/>
+      </w:rPr>
+    </w:lvl>
+    <w:lvl w:ilvl="7" w:tplc="40090003" w:tentative="1">
+      <w:start w:val="1"/>
+      <w:numFmt w:val="bullet"/>
+      <w:lvlText w:val="o"/>
+      <w:lvlJc w:val="left"/>
+      <w:pPr>
+        <w:ind w:left="5760" w:hanging="360"/>
+      </w:pPr>
+      <w:rPr>
+        <w:rFonts w:ascii="Courier New" w:hAnsi="Courier New" w:cs="Courier New" w:hint="default"/>
+      </w:rPr>
+    </w:lvl>
+    <w:lvl w:ilvl="8" w:tplc="40090005" w:tentative="1">
+      <w:start w:val="1"/>
+      <w:numFmt w:val="bullet"/>
+      <w:lvlText w:val=""/>
+      <w:lvlJc w:val="left"/>
+      <w:pPr>
+        <w:ind w:left="6480" w:hanging="360"/>
+      </w:pPr>
+      <w:rPr>
+        <w:rFonts w:ascii="Wingdings" w:hAnsi="Wingdings" w:hint="default"/>
+      </w:rPr>
+    </w:lvl>
+  </w:abstractNum>
+  <w:abstractNum w:abstractNumId="1" w15:restartNumberingAfterBreak="0">
     <w:nsid w:val="11A62DFF"/>
     <w:multiLevelType w:val="hybridMultilevel"/>
     <w:tmpl w:val="8B0E29B6"/>
@@ -1688,7 +1584,7 @@
       </w:rPr>
     </w:lvl>
   </w:abstractNum>
-  <w:abstractNum w:abstractNumId="1" w15:restartNumberingAfterBreak="0">
+  <w:abstractNum w:abstractNumId="2" w15:restartNumberingAfterBreak="0">
     <w:nsid w:val="279D7423"/>
     <w:multiLevelType w:val="hybridMultilevel"/>
     <w:tmpl w:val="63CAD1C8"/>
@@ -1801,7 +1697,7 @@
       </w:rPr>
     </w:lvl>
   </w:abstractNum>
-  <w:abstractNum w:abstractNumId="2" w15:restartNumberingAfterBreak="0">
+  <w:abstractNum w:abstractNumId="3" w15:restartNumberingAfterBreak="0">
     <w:nsid w:val="36C4420E"/>
     <w:multiLevelType w:val="hybridMultilevel"/>
     <w:tmpl w:val="6E228176"/>
@@ -1890,7 +1786,7 @@
       </w:pPr>
     </w:lvl>
   </w:abstractNum>
-  <w:abstractNum w:abstractNumId="3" w15:restartNumberingAfterBreak="0">
+  <w:abstractNum w:abstractNumId="4" w15:restartNumberingAfterBreak="0">
     <w:nsid w:val="668F3BE0"/>
     <w:multiLevelType w:val="hybridMultilevel"/>
     <w:tmpl w:val="7CAC4D5A"/>
@@ -2003,7 +1899,7 @@
       </w:rPr>
     </w:lvl>
   </w:abstractNum>
-  <w:abstractNum w:abstractNumId="4" w15:restartNumberingAfterBreak="0">
+  <w:abstractNum w:abstractNumId="5" w15:restartNumberingAfterBreak="0">
     <w:nsid w:val="695F3ECF"/>
     <w:multiLevelType w:val="hybridMultilevel"/>
     <w:tmpl w:val="B50AB872"/>
@@ -2116,7 +2012,7 @@
       </w:rPr>
     </w:lvl>
   </w:abstractNum>
-  <w:abstractNum w:abstractNumId="5" w15:restartNumberingAfterBreak="0">
+  <w:abstractNum w:abstractNumId="6" w15:restartNumberingAfterBreak="0">
     <w:nsid w:val="79FE6182"/>
     <w:multiLevelType w:val="hybridMultilevel"/>
     <w:tmpl w:val="F14C8670"/>
@@ -2230,21 +2126,24 @@
     </w:lvl>
   </w:abstractNum>
   <w:num w:numId="1">
+    <w:abstractNumId w:val="3"/>
+  </w:num>
+  <w:num w:numId="2">
+    <w:abstractNumId w:val="4"/>
+  </w:num>
+  <w:num w:numId="3">
+    <w:abstractNumId w:val="5"/>
+  </w:num>
+  <w:num w:numId="4">
     <w:abstractNumId w:val="2"/>
   </w:num>
-  <w:num w:numId="2">
-    <w:abstractNumId w:val="3"/>
+  <w:num w:numId="5">
+    <w:abstractNumId w:val="6"/>
   </w:num>
-  <w:num w:numId="3">
-    <w:abstractNumId w:val="4"/>
-  </w:num>
-  <w:num w:numId="4">
+  <w:num w:numId="6">
     <w:abstractNumId w:val="1"/>
   </w:num>
-  <w:num w:numId="5">
-    <w:abstractNumId w:val="5"/>
-  </w:num>
-  <w:num w:numId="6">
+  <w:num w:numId="7">
     <w:abstractNumId w:val="0"/>
   </w:num>
 </w:numbering>

</xml_diff>